<commit_message>
#1 self sourced form
</commit_message>
<xml_diff>
--- a/src/assets/Student Placement Arrangement.docx
+++ b/src/assets/Student Placement Arrangement.docx
@@ -47,19 +47,7 @@
         <w:rPr>
           <w:rFonts w:ascii="Calibri" w:eastAsia="Calibri" w:hAnsi="Calibri" w:cs="Calibri"/>
         </w:rPr>
-        <w:t xml:space="preserve">recording the terms and conditions that will govern Placement of </w:t>
-      </w:r>
-      <w:r>
-        <w:rPr>
-          <w:rFonts w:ascii="Calibri" w:eastAsia="Calibri" w:hAnsi="Calibri" w:cs="Calibri"/>
-        </w:rPr>
-        <w:t xml:space="preserve">Students at the Institution. This document sets out the </w:t>
-      </w:r>
-      <w:r>
-        <w:rPr>
-          <w:rFonts w:ascii="Calibri" w:eastAsia="Calibri" w:hAnsi="Calibri" w:cs="Calibri"/>
-        </w:rPr>
-        <w:t>details for an individual Placement pursuant to clause 3.3 of the said Agreement.</w:t>
+        <w:t>recording the terms and conditions that will govern Placement of Students at the Institution. This document sets out the details for an individual Placement pursuant to clause 3.3 of the said Agreement.</w:t>
       </w:r>
     </w:p>
     <w:p>
@@ -87,12 +75,6 @@
         <w:gridCol w:w="8107"/>
       </w:tblGrid>
       <w:tr>
-        <w:tblPrEx>
-          <w:tblCellMar>
-            <w:top w:w="0pt" w:type="dxa"/>
-            <w:bottom w:w="0pt" w:type="dxa"/>
-          </w:tblCellMar>
-        </w:tblPrEx>
         <w:trPr>
           <w:jc w:val="center"/>
         </w:trPr>
@@ -130,12 +112,6 @@
         </w:tc>
       </w:tr>
       <w:tr>
-        <w:tblPrEx>
-          <w:tblCellMar>
-            <w:top w:w="0pt" w:type="dxa"/>
-            <w:bottom w:w="0pt" w:type="dxa"/>
-          </w:tblCellMar>
-        </w:tblPrEx>
         <w:trPr>
           <w:jc w:val="center"/>
         </w:trPr>
@@ -197,12 +173,6 @@
         </w:tc>
       </w:tr>
       <w:tr>
-        <w:tblPrEx>
-          <w:tblCellMar>
-            <w:top w:w="0pt" w:type="dxa"/>
-            <w:bottom w:w="0pt" w:type="dxa"/>
-          </w:tblCellMar>
-        </w:tblPrEx>
         <w:trPr>
           <w:jc w:val="center"/>
         </w:trPr>
@@ -263,12 +233,6 @@
         </w:tc>
       </w:tr>
       <w:tr>
-        <w:tblPrEx>
-          <w:tblCellMar>
-            <w:top w:w="0pt" w:type="dxa"/>
-            <w:bottom w:w="0pt" w:type="dxa"/>
-          </w:tblCellMar>
-        </w:tblPrEx>
         <w:trPr>
           <w:jc w:val="center"/>
         </w:trPr>
@@ -323,16 +287,21 @@
             <w:pPr>
               <w:pStyle w:val="Standard"/>
             </w:pPr>
+            <w:r>
+              <w:t>{</w:t>
+            </w:r>
+            <w:proofErr w:type="spellStart"/>
+            <w:r>
+              <w:t>uniName</w:t>
+            </w:r>
+            <w:proofErr w:type="spellEnd"/>
+            <w:r>
+              <w:t>}</w:t>
+            </w:r>
           </w:p>
         </w:tc>
       </w:tr>
       <w:tr>
-        <w:tblPrEx>
-          <w:tblCellMar>
-            <w:top w:w="0pt" w:type="dxa"/>
-            <w:bottom w:w="0pt" w:type="dxa"/>
-          </w:tblCellMar>
-        </w:tblPrEx>
         <w:trPr>
           <w:jc w:val="center"/>
         </w:trPr>
@@ -387,16 +356,24 @@
             <w:pPr>
               <w:pStyle w:val="Standard"/>
             </w:pPr>
+            <w:r>
+              <w:t>{</w:t>
+            </w:r>
+            <w:proofErr w:type="spellStart"/>
+            <w:r>
+              <w:t>uni</w:t>
+            </w:r>
+            <w:r>
+              <w:t>Address</w:t>
+            </w:r>
+            <w:proofErr w:type="spellEnd"/>
+            <w:r>
+              <w:t>}</w:t>
+            </w:r>
           </w:p>
         </w:tc>
       </w:tr>
       <w:tr>
-        <w:tblPrEx>
-          <w:tblCellMar>
-            <w:top w:w="0pt" w:type="dxa"/>
-            <w:bottom w:w="0pt" w:type="dxa"/>
-          </w:tblCellMar>
-        </w:tblPrEx>
         <w:trPr>
           <w:jc w:val="center"/>
         </w:trPr>
@@ -451,16 +428,24 @@
             <w:pPr>
               <w:pStyle w:val="Standard"/>
             </w:pPr>
+            <w:r>
+              <w:t>{</w:t>
+            </w:r>
+            <w:proofErr w:type="spellStart"/>
+            <w:r>
+              <w:t>uni</w:t>
+            </w:r>
+            <w:r>
+              <w:t>Abn</w:t>
+            </w:r>
+            <w:proofErr w:type="spellEnd"/>
+            <w:r>
+              <w:t>}</w:t>
+            </w:r>
           </w:p>
         </w:tc>
       </w:tr>
       <w:tr>
-        <w:tblPrEx>
-          <w:tblCellMar>
-            <w:top w:w="0pt" w:type="dxa"/>
-            <w:bottom w:w="0pt" w:type="dxa"/>
-          </w:tblCellMar>
-        </w:tblPrEx>
         <w:trPr>
           <w:jc w:val="center"/>
         </w:trPr>
@@ -521,12 +506,6 @@
         </w:tc>
       </w:tr>
       <w:tr>
-        <w:tblPrEx>
-          <w:tblCellMar>
-            <w:top w:w="0pt" w:type="dxa"/>
-            <w:bottom w:w="0pt" w:type="dxa"/>
-          </w:tblCellMar>
-        </w:tblPrEx>
         <w:trPr>
           <w:jc w:val="center"/>
         </w:trPr>
@@ -589,16 +568,39 @@
                 <w:szCs w:val="22"/>
               </w:rPr>
             </w:pPr>
+            <w:r>
+              <w:rPr>
+                <w:rFonts w:ascii="Calibri" w:eastAsia="Calibri" w:hAnsi="Calibri" w:cs="Calibri"/>
+                <w:b/>
+                <w:sz w:val="22"/>
+                <w:szCs w:val="22"/>
+              </w:rPr>
+              <w:t>{</w:t>
+            </w:r>
+            <w:proofErr w:type="spellStart"/>
+            <w:r>
+              <w:rPr>
+                <w:rFonts w:ascii="Calibri" w:eastAsia="Calibri" w:hAnsi="Calibri" w:cs="Calibri"/>
+                <w:b/>
+                <w:sz w:val="22"/>
+                <w:szCs w:val="22"/>
+              </w:rPr>
+              <w:t>hostName</w:t>
+            </w:r>
+            <w:proofErr w:type="spellEnd"/>
+            <w:r>
+              <w:rPr>
+                <w:rFonts w:ascii="Calibri" w:eastAsia="Calibri" w:hAnsi="Calibri" w:cs="Calibri"/>
+                <w:b/>
+                <w:sz w:val="22"/>
+                <w:szCs w:val="22"/>
+              </w:rPr>
+              <w:t>}</w:t>
+            </w:r>
           </w:p>
         </w:tc>
       </w:tr>
       <w:tr>
-        <w:tblPrEx>
-          <w:tblCellMar>
-            <w:top w:w="0pt" w:type="dxa"/>
-            <w:bottom w:w="0pt" w:type="dxa"/>
-          </w:tblCellMar>
-        </w:tblPrEx>
         <w:trPr>
           <w:jc w:val="center"/>
         </w:trPr>
@@ -661,16 +663,39 @@
                 <w:szCs w:val="22"/>
               </w:rPr>
             </w:pPr>
+            <w:r>
+              <w:rPr>
+                <w:rFonts w:ascii="Calibri" w:eastAsia="Calibri" w:hAnsi="Calibri" w:cs="Calibri"/>
+                <w:b/>
+                <w:sz w:val="22"/>
+                <w:szCs w:val="22"/>
+              </w:rPr>
+              <w:t>{</w:t>
+            </w:r>
+            <w:proofErr w:type="spellStart"/>
+            <w:r>
+              <w:rPr>
+                <w:rFonts w:ascii="Calibri" w:eastAsia="Calibri" w:hAnsi="Calibri" w:cs="Calibri"/>
+                <w:b/>
+                <w:sz w:val="22"/>
+                <w:szCs w:val="22"/>
+              </w:rPr>
+              <w:t>hostAddress</w:t>
+            </w:r>
+            <w:proofErr w:type="spellEnd"/>
+            <w:r>
+              <w:rPr>
+                <w:rFonts w:ascii="Calibri" w:eastAsia="Calibri" w:hAnsi="Calibri" w:cs="Calibri"/>
+                <w:b/>
+                <w:sz w:val="22"/>
+                <w:szCs w:val="22"/>
+              </w:rPr>
+              <w:t>}</w:t>
+            </w:r>
           </w:p>
         </w:tc>
       </w:tr>
       <w:tr>
-        <w:tblPrEx>
-          <w:tblCellMar>
-            <w:top w:w="0pt" w:type="dxa"/>
-            <w:bottom w:w="0pt" w:type="dxa"/>
-          </w:tblCellMar>
-        </w:tblPrEx>
         <w:trPr>
           <w:jc w:val="center"/>
         </w:trPr>
@@ -733,16 +758,39 @@
                 <w:szCs w:val="22"/>
               </w:rPr>
             </w:pPr>
+            <w:r>
+              <w:rPr>
+                <w:rFonts w:ascii="Calibri" w:eastAsia="Calibri" w:hAnsi="Calibri" w:cs="Calibri"/>
+                <w:b/>
+                <w:sz w:val="22"/>
+                <w:szCs w:val="22"/>
+              </w:rPr>
+              <w:t>{</w:t>
+            </w:r>
+            <w:proofErr w:type="spellStart"/>
+            <w:r>
+              <w:rPr>
+                <w:rFonts w:ascii="Calibri" w:eastAsia="Calibri" w:hAnsi="Calibri" w:cs="Calibri"/>
+                <w:b/>
+                <w:sz w:val="22"/>
+                <w:szCs w:val="22"/>
+              </w:rPr>
+              <w:t>hostAbn</w:t>
+            </w:r>
+            <w:proofErr w:type="spellEnd"/>
+            <w:r>
+              <w:rPr>
+                <w:rFonts w:ascii="Calibri" w:eastAsia="Calibri" w:hAnsi="Calibri" w:cs="Calibri"/>
+                <w:b/>
+                <w:sz w:val="22"/>
+                <w:szCs w:val="22"/>
+              </w:rPr>
+              <w:t>}</w:t>
+            </w:r>
           </w:p>
         </w:tc>
       </w:tr>
       <w:tr>
-        <w:tblPrEx>
-          <w:tblCellMar>
-            <w:top w:w="0pt" w:type="dxa"/>
-            <w:bottom w:w="0pt" w:type="dxa"/>
-          </w:tblCellMar>
-        </w:tblPrEx>
         <w:trPr>
           <w:jc w:val="center"/>
         </w:trPr>
@@ -803,12 +851,6 @@
         </w:tc>
       </w:tr>
       <w:tr>
-        <w:tblPrEx>
-          <w:tblCellMar>
-            <w:top w:w="0pt" w:type="dxa"/>
-            <w:bottom w:w="0pt" w:type="dxa"/>
-          </w:tblCellMar>
-        </w:tblPrEx>
         <w:trPr>
           <w:jc w:val="center"/>
         </w:trPr>
@@ -878,36 +920,32 @@
                 <w:sz w:val="22"/>
                 <w:szCs w:val="22"/>
               </w:rPr>
-              <w:t>{student</w:t>
-            </w:r>
-            <w:r>
-              <w:rPr>
-                <w:rFonts w:ascii="Calibri" w:eastAsia="Calibri" w:hAnsi="Calibri" w:cs="Calibri"/>
-                <w:b/>
-                <w:sz w:val="22"/>
-                <w:szCs w:val="22"/>
-              </w:rPr>
-              <w:t>_</w:t>
-            </w:r>
-            <w:r>
-              <w:rPr>
-                <w:rFonts w:ascii="Calibri" w:eastAsia="Calibri" w:hAnsi="Calibri" w:cs="Calibri"/>
-                <w:b/>
-                <w:sz w:val="22"/>
-                <w:szCs w:val="22"/>
-              </w:rPr>
-              <w:t>name}</w:t>
+              <w:t>{</w:t>
+            </w:r>
+            <w:proofErr w:type="spellStart"/>
+            <w:r>
+              <w:rPr>
+                <w:rFonts w:ascii="Calibri" w:eastAsia="Calibri" w:hAnsi="Calibri" w:cs="Calibri"/>
+                <w:b/>
+                <w:sz w:val="22"/>
+                <w:szCs w:val="22"/>
+              </w:rPr>
+              <w:t>studentName</w:t>
+            </w:r>
+            <w:proofErr w:type="spellEnd"/>
+            <w:r>
+              <w:rPr>
+                <w:rFonts w:ascii="Calibri" w:eastAsia="Calibri" w:hAnsi="Calibri" w:cs="Calibri"/>
+                <w:b/>
+                <w:sz w:val="22"/>
+                <w:szCs w:val="22"/>
+              </w:rPr>
+              <w:t>}</w:t>
             </w:r>
           </w:p>
         </w:tc>
       </w:tr>
       <w:tr>
-        <w:tblPrEx>
-          <w:tblCellMar>
-            <w:top w:w="0pt" w:type="dxa"/>
-            <w:bottom w:w="0pt" w:type="dxa"/>
-          </w:tblCellMar>
-        </w:tblPrEx>
         <w:trPr>
           <w:jc w:val="center"/>
         </w:trPr>
@@ -970,16 +1008,39 @@
                 <w:szCs w:val="22"/>
               </w:rPr>
             </w:pPr>
+            <w:r>
+              <w:rPr>
+                <w:rFonts w:ascii="Calibri" w:eastAsia="Calibri" w:hAnsi="Calibri" w:cs="Calibri"/>
+                <w:b/>
+                <w:sz w:val="22"/>
+                <w:szCs w:val="22"/>
+              </w:rPr>
+              <w:t>{</w:t>
+            </w:r>
+            <w:proofErr w:type="spellStart"/>
+            <w:r>
+              <w:rPr>
+                <w:rFonts w:ascii="Calibri" w:eastAsia="Calibri" w:hAnsi="Calibri" w:cs="Calibri"/>
+                <w:b/>
+                <w:sz w:val="22"/>
+                <w:szCs w:val="22"/>
+              </w:rPr>
+              <w:t>studentTitle</w:t>
+            </w:r>
+            <w:proofErr w:type="spellEnd"/>
+            <w:r>
+              <w:rPr>
+                <w:rFonts w:ascii="Calibri" w:eastAsia="Calibri" w:hAnsi="Calibri" w:cs="Calibri"/>
+                <w:b/>
+                <w:sz w:val="22"/>
+                <w:szCs w:val="22"/>
+              </w:rPr>
+              <w:t>}</w:t>
+            </w:r>
           </w:p>
         </w:tc>
       </w:tr>
       <w:tr>
-        <w:tblPrEx>
-          <w:tblCellMar>
-            <w:top w:w="0pt" w:type="dxa"/>
-            <w:bottom w:w="0pt" w:type="dxa"/>
-          </w:tblCellMar>
-        </w:tblPrEx>
         <w:trPr>
           <w:jc w:val="center"/>
         </w:trPr>
@@ -1042,16 +1103,39 @@
                 <w:szCs w:val="22"/>
               </w:rPr>
             </w:pPr>
+            <w:r>
+              <w:rPr>
+                <w:rFonts w:ascii="Calibri" w:eastAsia="Calibri" w:hAnsi="Calibri" w:cs="Calibri"/>
+                <w:b/>
+                <w:sz w:val="22"/>
+                <w:szCs w:val="22"/>
+              </w:rPr>
+              <w:t>{</w:t>
+            </w:r>
+            <w:proofErr w:type="spellStart"/>
+            <w:r>
+              <w:rPr>
+                <w:rFonts w:ascii="Calibri" w:eastAsia="Calibri" w:hAnsi="Calibri" w:cs="Calibri"/>
+                <w:b/>
+                <w:sz w:val="22"/>
+                <w:szCs w:val="22"/>
+              </w:rPr>
+              <w:t>studentId</w:t>
+            </w:r>
+            <w:proofErr w:type="spellEnd"/>
+            <w:r>
+              <w:rPr>
+                <w:rFonts w:ascii="Calibri" w:eastAsia="Calibri" w:hAnsi="Calibri" w:cs="Calibri"/>
+                <w:b/>
+                <w:sz w:val="22"/>
+                <w:szCs w:val="22"/>
+              </w:rPr>
+              <w:t>}</w:t>
+            </w:r>
           </w:p>
         </w:tc>
       </w:tr>
       <w:tr>
-        <w:tblPrEx>
-          <w:tblCellMar>
-            <w:top w:w="0pt" w:type="dxa"/>
-            <w:bottom w:w="0pt" w:type="dxa"/>
-          </w:tblCellMar>
-        </w:tblPrEx>
         <w:trPr>
           <w:jc w:val="center"/>
         </w:trPr>
@@ -1114,16 +1198,39 @@
                 <w:szCs w:val="22"/>
               </w:rPr>
             </w:pPr>
+            <w:r>
+              <w:rPr>
+                <w:rFonts w:ascii="Calibri" w:eastAsia="Calibri" w:hAnsi="Calibri" w:cs="Calibri"/>
+                <w:b/>
+                <w:sz w:val="22"/>
+                <w:szCs w:val="22"/>
+              </w:rPr>
+              <w:t>{</w:t>
+            </w:r>
+            <w:proofErr w:type="spellStart"/>
+            <w:r>
+              <w:rPr>
+                <w:rFonts w:ascii="Calibri" w:eastAsia="Calibri" w:hAnsi="Calibri" w:cs="Calibri"/>
+                <w:b/>
+                <w:sz w:val="22"/>
+                <w:szCs w:val="22"/>
+              </w:rPr>
+              <w:t>studentPhone</w:t>
+            </w:r>
+            <w:proofErr w:type="spellEnd"/>
+            <w:r>
+              <w:rPr>
+                <w:rFonts w:ascii="Calibri" w:eastAsia="Calibri" w:hAnsi="Calibri" w:cs="Calibri"/>
+                <w:b/>
+                <w:sz w:val="22"/>
+                <w:szCs w:val="22"/>
+              </w:rPr>
+              <w:t>}</w:t>
+            </w:r>
           </w:p>
         </w:tc>
       </w:tr>
       <w:tr>
-        <w:tblPrEx>
-          <w:tblCellMar>
-            <w:top w:w="0pt" w:type="dxa"/>
-            <w:bottom w:w="0pt" w:type="dxa"/>
-          </w:tblCellMar>
-        </w:tblPrEx>
         <w:trPr>
           <w:jc w:val="center"/>
         </w:trPr>
@@ -1186,16 +1293,39 @@
                 <w:szCs w:val="22"/>
               </w:rPr>
             </w:pPr>
+            <w:r>
+              <w:rPr>
+                <w:rFonts w:ascii="Calibri" w:eastAsia="Calibri" w:hAnsi="Calibri" w:cs="Calibri"/>
+                <w:b/>
+                <w:sz w:val="22"/>
+                <w:szCs w:val="22"/>
+              </w:rPr>
+              <w:t>{</w:t>
+            </w:r>
+            <w:proofErr w:type="spellStart"/>
+            <w:r>
+              <w:rPr>
+                <w:rFonts w:ascii="Calibri" w:eastAsia="Calibri" w:hAnsi="Calibri" w:cs="Calibri"/>
+                <w:b/>
+                <w:sz w:val="22"/>
+                <w:szCs w:val="22"/>
+              </w:rPr>
+              <w:t>studentEmail</w:t>
+            </w:r>
+            <w:proofErr w:type="spellEnd"/>
+            <w:r>
+              <w:rPr>
+                <w:rFonts w:ascii="Calibri" w:eastAsia="Calibri" w:hAnsi="Calibri" w:cs="Calibri"/>
+                <w:b/>
+                <w:sz w:val="22"/>
+                <w:szCs w:val="22"/>
+              </w:rPr>
+              <w:t>}</w:t>
+            </w:r>
           </w:p>
         </w:tc>
       </w:tr>
       <w:tr>
-        <w:tblPrEx>
-          <w:tblCellMar>
-            <w:top w:w="0pt" w:type="dxa"/>
-            <w:bottom w:w="0pt" w:type="dxa"/>
-          </w:tblCellMar>
-        </w:tblPrEx>
         <w:trPr>
           <w:jc w:val="center"/>
         </w:trPr>
@@ -1256,12 +1386,6 @@
         </w:tc>
       </w:tr>
       <w:tr>
-        <w:tblPrEx>
-          <w:tblCellMar>
-            <w:top w:w="0pt" w:type="dxa"/>
-            <w:bottom w:w="0pt" w:type="dxa"/>
-          </w:tblCellMar>
-        </w:tblPrEx>
         <w:trPr>
           <w:jc w:val="center"/>
         </w:trPr>
@@ -1324,16 +1448,39 @@
                 <w:szCs w:val="22"/>
               </w:rPr>
             </w:pPr>
+            <w:r>
+              <w:rPr>
+                <w:rFonts w:ascii="Calibri" w:eastAsia="Calibri" w:hAnsi="Calibri" w:cs="Calibri"/>
+                <w:b/>
+                <w:sz w:val="22"/>
+                <w:szCs w:val="22"/>
+              </w:rPr>
+              <w:t>{</w:t>
+            </w:r>
+            <w:proofErr w:type="spellStart"/>
+            <w:r>
+              <w:rPr>
+                <w:rFonts w:ascii="Calibri" w:eastAsia="Calibri" w:hAnsi="Calibri" w:cs="Calibri"/>
+                <w:b/>
+                <w:sz w:val="22"/>
+                <w:szCs w:val="22"/>
+              </w:rPr>
+              <w:t>courseName</w:t>
+            </w:r>
+            <w:proofErr w:type="spellEnd"/>
+            <w:r>
+              <w:rPr>
+                <w:rFonts w:ascii="Calibri" w:eastAsia="Calibri" w:hAnsi="Calibri" w:cs="Calibri"/>
+                <w:b/>
+                <w:sz w:val="22"/>
+                <w:szCs w:val="22"/>
+              </w:rPr>
+              <w:t>}</w:t>
+            </w:r>
           </w:p>
         </w:tc>
       </w:tr>
       <w:tr>
-        <w:tblPrEx>
-          <w:tblCellMar>
-            <w:top w:w="0pt" w:type="dxa"/>
-            <w:bottom w:w="0pt" w:type="dxa"/>
-          </w:tblCellMar>
-        </w:tblPrEx>
         <w:trPr>
           <w:jc w:val="center"/>
         </w:trPr>
@@ -1396,16 +1543,39 @@
                 <w:szCs w:val="22"/>
               </w:rPr>
             </w:pPr>
+            <w:r>
+              <w:rPr>
+                <w:rFonts w:ascii="Calibri" w:eastAsia="Calibri" w:hAnsi="Calibri" w:cs="Calibri"/>
+                <w:b/>
+                <w:sz w:val="22"/>
+                <w:szCs w:val="22"/>
+              </w:rPr>
+              <w:t>{</w:t>
+            </w:r>
+            <w:proofErr w:type="spellStart"/>
+            <w:r>
+              <w:rPr>
+                <w:rFonts w:ascii="Calibri" w:eastAsia="Calibri" w:hAnsi="Calibri" w:cs="Calibri"/>
+                <w:b/>
+                <w:sz w:val="22"/>
+                <w:szCs w:val="22"/>
+              </w:rPr>
+              <w:t>majorDisciplineArea</w:t>
+            </w:r>
+            <w:proofErr w:type="spellEnd"/>
+            <w:r>
+              <w:rPr>
+                <w:rFonts w:ascii="Calibri" w:eastAsia="Calibri" w:hAnsi="Calibri" w:cs="Calibri"/>
+                <w:b/>
+                <w:sz w:val="22"/>
+                <w:szCs w:val="22"/>
+              </w:rPr>
+              <w:t>}</w:t>
+            </w:r>
           </w:p>
         </w:tc>
       </w:tr>
       <w:tr>
-        <w:tblPrEx>
-          <w:tblCellMar>
-            <w:top w:w="0pt" w:type="dxa"/>
-            <w:bottom w:w="0pt" w:type="dxa"/>
-          </w:tblCellMar>
-        </w:tblPrEx>
         <w:trPr>
           <w:jc w:val="center"/>
         </w:trPr>
@@ -1469,12 +1639,6 @@
         </w:tc>
       </w:tr>
       <w:tr>
-        <w:tblPrEx>
-          <w:tblCellMar>
-            <w:top w:w="0pt" w:type="dxa"/>
-            <w:bottom w:w="0pt" w:type="dxa"/>
-          </w:tblCellMar>
-        </w:tblPrEx>
         <w:trPr>
           <w:jc w:val="center"/>
         </w:trPr>
@@ -1536,16 +1700,36 @@
                 <w:szCs w:val="22"/>
               </w:rPr>
             </w:pPr>
+            <w:r>
+              <w:rPr>
+                <w:rFonts w:ascii="Calibri" w:eastAsia="Calibri" w:hAnsi="Calibri" w:cs="Calibri"/>
+                <w:sz w:val="22"/>
+                <w:szCs w:val="22"/>
+              </w:rPr>
+              <w:t>{</w:t>
+            </w:r>
+            <w:proofErr w:type="spellStart"/>
+            <w:r>
+              <w:rPr>
+                <w:rFonts w:ascii="Calibri" w:eastAsia="Calibri" w:hAnsi="Calibri" w:cs="Calibri"/>
+                <w:sz w:val="22"/>
+                <w:szCs w:val="22"/>
+              </w:rPr>
+              <w:t>startDate</w:t>
+            </w:r>
+            <w:proofErr w:type="spellEnd"/>
+            <w:r>
+              <w:rPr>
+                <w:rFonts w:ascii="Calibri" w:eastAsia="Calibri" w:hAnsi="Calibri" w:cs="Calibri"/>
+                <w:sz w:val="22"/>
+                <w:szCs w:val="22"/>
+              </w:rPr>
+              <w:t>}</w:t>
+            </w:r>
           </w:p>
         </w:tc>
       </w:tr>
       <w:tr>
-        <w:tblPrEx>
-          <w:tblCellMar>
-            <w:top w:w="0pt" w:type="dxa"/>
-            <w:bottom w:w="0pt" w:type="dxa"/>
-          </w:tblCellMar>
-        </w:tblPrEx>
         <w:trPr>
           <w:jc w:val="center"/>
         </w:trPr>
@@ -1607,16 +1791,36 @@
                 <w:szCs w:val="22"/>
               </w:rPr>
             </w:pPr>
+            <w:r>
+              <w:rPr>
+                <w:rFonts w:ascii="Calibri" w:eastAsia="Calibri" w:hAnsi="Calibri" w:cs="Calibri"/>
+                <w:sz w:val="22"/>
+                <w:szCs w:val="22"/>
+              </w:rPr>
+              <w:t>{</w:t>
+            </w:r>
+            <w:proofErr w:type="spellStart"/>
+            <w:r>
+              <w:rPr>
+                <w:rFonts w:ascii="Calibri" w:eastAsia="Calibri" w:hAnsi="Calibri" w:cs="Calibri"/>
+                <w:sz w:val="22"/>
+                <w:szCs w:val="22"/>
+              </w:rPr>
+              <w:t>endDate</w:t>
+            </w:r>
+            <w:proofErr w:type="spellEnd"/>
+            <w:r>
+              <w:rPr>
+                <w:rFonts w:ascii="Calibri" w:eastAsia="Calibri" w:hAnsi="Calibri" w:cs="Calibri"/>
+                <w:sz w:val="22"/>
+                <w:szCs w:val="22"/>
+              </w:rPr>
+              <w:t>}</w:t>
+            </w:r>
           </w:p>
         </w:tc>
       </w:tr>
       <w:tr>
-        <w:tblPrEx>
-          <w:tblCellMar>
-            <w:top w:w="0pt" w:type="dxa"/>
-            <w:bottom w:w="0pt" w:type="dxa"/>
-          </w:tblCellMar>
-        </w:tblPrEx>
         <w:trPr>
           <w:jc w:val="center"/>
         </w:trPr>
@@ -1672,16 +1876,34 @@
                 <w:szCs w:val="22"/>
               </w:rPr>
             </w:pPr>
+            <w:r>
+              <w:rPr>
+                <w:rFonts w:ascii="Calibri" w:eastAsia="Calibri" w:hAnsi="Calibri" w:cs="Calibri"/>
+                <w:sz w:val="22"/>
+                <w:szCs w:val="22"/>
+              </w:rPr>
+              <w:t>{</w:t>
+            </w:r>
+            <w:r>
+              <w:rPr>
+                <w:rFonts w:ascii="Calibri" w:eastAsia="Calibri" w:hAnsi="Calibri" w:cs="Calibri"/>
+                <w:sz w:val="22"/>
+                <w:szCs w:val="22"/>
+              </w:rPr>
+              <w:t>location</w:t>
+            </w:r>
+            <w:r>
+              <w:rPr>
+                <w:rFonts w:ascii="Calibri" w:eastAsia="Calibri" w:hAnsi="Calibri" w:cs="Calibri"/>
+                <w:sz w:val="22"/>
+                <w:szCs w:val="22"/>
+              </w:rPr>
+              <w:t>}</w:t>
+            </w:r>
           </w:p>
         </w:tc>
       </w:tr>
       <w:tr>
-        <w:tblPrEx>
-          <w:tblCellMar>
-            <w:top w:w="0pt" w:type="dxa"/>
-            <w:bottom w:w="0pt" w:type="dxa"/>
-          </w:tblCellMar>
-        </w:tblPrEx>
         <w:trPr>
           <w:jc w:val="center"/>
         </w:trPr>
@@ -1742,12 +1964,6 @@
         </w:tc>
       </w:tr>
       <w:tr>
-        <w:tblPrEx>
-          <w:tblCellMar>
-            <w:top w:w="0pt" w:type="dxa"/>
-            <w:bottom w:w="0pt" w:type="dxa"/>
-          </w:tblCellMar>
-        </w:tblPrEx>
         <w:trPr>
           <w:jc w:val="center"/>
         </w:trPr>
@@ -1807,12 +2023,6 @@
         </w:tc>
       </w:tr>
       <w:tr>
-        <w:tblPrEx>
-          <w:tblCellMar>
-            <w:top w:w="0pt" w:type="dxa"/>
-            <w:bottom w:w="0pt" w:type="dxa"/>
-          </w:tblCellMar>
-        </w:tblPrEx>
         <w:trPr>
           <w:jc w:val="center"/>
         </w:trPr>
@@ -1874,16 +2084,36 @@
                 <w:szCs w:val="22"/>
               </w:rPr>
             </w:pPr>
+            <w:r>
+              <w:rPr>
+                <w:rFonts w:ascii="Calibri" w:eastAsia="Calibri" w:hAnsi="Calibri" w:cs="Calibri"/>
+                <w:sz w:val="22"/>
+                <w:szCs w:val="22"/>
+              </w:rPr>
+              <w:t>{</w:t>
+            </w:r>
+            <w:proofErr w:type="spellStart"/>
+            <w:r>
+              <w:rPr>
+                <w:rFonts w:ascii="Calibri" w:eastAsia="Calibri" w:hAnsi="Calibri" w:cs="Calibri"/>
+                <w:sz w:val="22"/>
+                <w:szCs w:val="22"/>
+              </w:rPr>
+              <w:t>supervisorName</w:t>
+            </w:r>
+            <w:proofErr w:type="spellEnd"/>
+            <w:r>
+              <w:rPr>
+                <w:rFonts w:ascii="Calibri" w:eastAsia="Calibri" w:hAnsi="Calibri" w:cs="Calibri"/>
+                <w:sz w:val="22"/>
+                <w:szCs w:val="22"/>
+              </w:rPr>
+              <w:t>}</w:t>
+            </w:r>
           </w:p>
         </w:tc>
       </w:tr>
       <w:tr>
-        <w:tblPrEx>
-          <w:tblCellMar>
-            <w:top w:w="0pt" w:type="dxa"/>
-            <w:bottom w:w="0pt" w:type="dxa"/>
-          </w:tblCellMar>
-        </w:tblPrEx>
         <w:trPr>
           <w:jc w:val="center"/>
         </w:trPr>
@@ -1945,16 +2175,36 @@
                 <w:szCs w:val="22"/>
               </w:rPr>
             </w:pPr>
+            <w:r>
+              <w:rPr>
+                <w:rFonts w:ascii="Calibri" w:eastAsia="Calibri" w:hAnsi="Calibri" w:cs="Calibri"/>
+                <w:sz w:val="22"/>
+                <w:szCs w:val="22"/>
+              </w:rPr>
+              <w:t>{</w:t>
+            </w:r>
+            <w:proofErr w:type="spellStart"/>
+            <w:r>
+              <w:rPr>
+                <w:rFonts w:ascii="Calibri" w:eastAsia="Calibri" w:hAnsi="Calibri" w:cs="Calibri"/>
+                <w:sz w:val="22"/>
+                <w:szCs w:val="22"/>
+              </w:rPr>
+              <w:t>supervisorTitle</w:t>
+            </w:r>
+            <w:proofErr w:type="spellEnd"/>
+            <w:r>
+              <w:rPr>
+                <w:rFonts w:ascii="Calibri" w:eastAsia="Calibri" w:hAnsi="Calibri" w:cs="Calibri"/>
+                <w:sz w:val="22"/>
+                <w:szCs w:val="22"/>
+              </w:rPr>
+              <w:t>}</w:t>
+            </w:r>
           </w:p>
         </w:tc>
       </w:tr>
       <w:tr>
-        <w:tblPrEx>
-          <w:tblCellMar>
-            <w:top w:w="0pt" w:type="dxa"/>
-            <w:bottom w:w="0pt" w:type="dxa"/>
-          </w:tblCellMar>
-        </w:tblPrEx>
         <w:trPr>
           <w:jc w:val="center"/>
         </w:trPr>
@@ -2016,16 +2266,36 @@
                 <w:szCs w:val="22"/>
               </w:rPr>
             </w:pPr>
+            <w:r>
+              <w:rPr>
+                <w:rFonts w:ascii="Calibri" w:eastAsia="Calibri" w:hAnsi="Calibri" w:cs="Calibri"/>
+                <w:sz w:val="22"/>
+                <w:szCs w:val="22"/>
+              </w:rPr>
+              <w:t>{</w:t>
+            </w:r>
+            <w:proofErr w:type="spellStart"/>
+            <w:r>
+              <w:rPr>
+                <w:rFonts w:ascii="Calibri" w:eastAsia="Calibri" w:hAnsi="Calibri" w:cs="Calibri"/>
+                <w:sz w:val="22"/>
+                <w:szCs w:val="22"/>
+              </w:rPr>
+              <w:t>supervisorPhone</w:t>
+            </w:r>
+            <w:proofErr w:type="spellEnd"/>
+            <w:r>
+              <w:rPr>
+                <w:rFonts w:ascii="Calibri" w:eastAsia="Calibri" w:hAnsi="Calibri" w:cs="Calibri"/>
+                <w:sz w:val="22"/>
+                <w:szCs w:val="22"/>
+              </w:rPr>
+              <w:t>}</w:t>
+            </w:r>
           </w:p>
         </w:tc>
       </w:tr>
       <w:tr>
-        <w:tblPrEx>
-          <w:tblCellMar>
-            <w:top w:w="0pt" w:type="dxa"/>
-            <w:bottom w:w="0pt" w:type="dxa"/>
-          </w:tblCellMar>
-        </w:tblPrEx>
         <w:trPr>
           <w:jc w:val="center"/>
         </w:trPr>
@@ -2080,12 +2350,6 @@
         </w:tc>
       </w:tr>
       <w:tr>
-        <w:tblPrEx>
-          <w:tblCellMar>
-            <w:top w:w="0pt" w:type="dxa"/>
-            <w:bottom w:w="0pt" w:type="dxa"/>
-          </w:tblCellMar>
-        </w:tblPrEx>
         <w:trPr>
           <w:jc w:val="center"/>
         </w:trPr>
@@ -2140,16 +2404,27 @@
             <w:pPr>
               <w:pStyle w:val="Standard"/>
             </w:pPr>
+            <w:r>
+              <w:t>{</w:t>
+            </w:r>
+            <w:proofErr w:type="spellStart"/>
+            <w:r>
+              <w:t>p</w:t>
+            </w:r>
+            <w:r>
+              <w:t>lacementOfficer</w:t>
+            </w:r>
+            <w:r>
+              <w:t>Phone</w:t>
+            </w:r>
+            <w:proofErr w:type="spellEnd"/>
+            <w:r>
+              <w:t>}</w:t>
+            </w:r>
           </w:p>
         </w:tc>
       </w:tr>
       <w:tr>
-        <w:tblPrEx>
-          <w:tblCellMar>
-            <w:top w:w="0pt" w:type="dxa"/>
-            <w:bottom w:w="0pt" w:type="dxa"/>
-          </w:tblCellMar>
-        </w:tblPrEx>
         <w:trPr>
           <w:jc w:val="center"/>
         </w:trPr>
@@ -2204,16 +2479,24 @@
             <w:pPr>
               <w:pStyle w:val="Standard"/>
             </w:pPr>
+            <w:r>
+              <w:t>{</w:t>
+            </w:r>
+            <w:proofErr w:type="spellStart"/>
+            <w:r>
+              <w:t>placementOfficer</w:t>
+            </w:r>
+            <w:r>
+              <w:t>Email</w:t>
+            </w:r>
+            <w:proofErr w:type="spellEnd"/>
+            <w:r>
+              <w:t>}</w:t>
+            </w:r>
           </w:p>
         </w:tc>
       </w:tr>
       <w:tr>
-        <w:tblPrEx>
-          <w:tblCellMar>
-            <w:top w:w="0pt" w:type="dxa"/>
-            <w:bottom w:w="0pt" w:type="dxa"/>
-          </w:tblCellMar>
-        </w:tblPrEx>
         <w:trPr>
           <w:jc w:val="center"/>
         </w:trPr>
@@ -2325,12 +2608,6 @@
         <w:gridCol w:w="10598"/>
       </w:tblGrid>
       <w:tr>
-        <w:tblPrEx>
-          <w:tblCellMar>
-            <w:top w:w="0pt" w:type="dxa"/>
-            <w:bottom w:w="0pt" w:type="dxa"/>
-          </w:tblCellMar>
-        </w:tblPrEx>
         <w:trPr>
           <w:trHeight w:val="140"/>
         </w:trPr>
@@ -2367,12 +2644,6 @@
         </w:tc>
       </w:tr>
       <w:tr>
-        <w:tblPrEx>
-          <w:tblCellMar>
-            <w:top w:w="0pt" w:type="dxa"/>
-            <w:bottom w:w="0pt" w:type="dxa"/>
-          </w:tblCellMar>
-        </w:tblPrEx>
         <w:trPr>
           <w:trHeight w:val="140"/>
         </w:trPr>
@@ -2434,16 +2705,39 @@
                 <w:szCs w:val="22"/>
               </w:rPr>
             </w:pPr>
+            <w:r>
+              <w:rPr>
+                <w:rFonts w:ascii="Calibri" w:eastAsia="Calibri" w:hAnsi="Calibri" w:cs="Calibri"/>
+                <w:color w:val="000000"/>
+                <w:sz w:val="22"/>
+                <w:szCs w:val="22"/>
+              </w:rPr>
+              <w:t>{</w:t>
+            </w:r>
+            <w:proofErr w:type="spellStart"/>
+            <w:r>
+              <w:rPr>
+                <w:rFonts w:ascii="Calibri" w:eastAsia="Calibri" w:hAnsi="Calibri" w:cs="Calibri"/>
+                <w:color w:val="000000"/>
+                <w:sz w:val="22"/>
+                <w:szCs w:val="22"/>
+              </w:rPr>
+              <w:t>projectName</w:t>
+            </w:r>
+            <w:proofErr w:type="spellEnd"/>
+            <w:r>
+              <w:rPr>
+                <w:rFonts w:ascii="Calibri" w:eastAsia="Calibri" w:hAnsi="Calibri" w:cs="Calibri"/>
+                <w:color w:val="000000"/>
+                <w:sz w:val="22"/>
+                <w:szCs w:val="22"/>
+              </w:rPr>
+              <w:t>}</w:t>
+            </w:r>
           </w:p>
         </w:tc>
       </w:tr>
       <w:tr>
-        <w:tblPrEx>
-          <w:tblCellMar>
-            <w:top w:w="0pt" w:type="dxa"/>
-            <w:bottom w:w="0pt" w:type="dxa"/>
-          </w:tblCellMar>
-        </w:tblPrEx>
         <w:trPr>
           <w:trHeight w:val="1060"/>
         </w:trPr>
@@ -2507,6 +2801,35 @@
                 <w:szCs w:val="22"/>
               </w:rPr>
             </w:pPr>
+            <w:r>
+              <w:rPr>
+                <w:rFonts w:ascii="Calibri" w:eastAsia="Calibri" w:hAnsi="Calibri" w:cs="Calibri"/>
+                <w:color w:val="000000"/>
+                <w:sz w:val="22"/>
+                <w:szCs w:val="22"/>
+              </w:rPr>
+              <w:t>{</w:t>
+            </w:r>
+            <w:proofErr w:type="spellStart"/>
+            <w:r>
+              <w:rPr>
+                <w:rFonts w:ascii="Calibri" w:eastAsia="Calibri" w:hAnsi="Calibri" w:cs="Calibri"/>
+                <w:color w:val="000000"/>
+                <w:sz w:val="22"/>
+                <w:szCs w:val="22"/>
+              </w:rPr>
+              <w:t>projectBackground</w:t>
+            </w:r>
+            <w:proofErr w:type="spellEnd"/>
+            <w:r>
+              <w:rPr>
+                <w:rFonts w:ascii="Calibri" w:eastAsia="Calibri" w:hAnsi="Calibri" w:cs="Calibri"/>
+                <w:color w:val="000000"/>
+                <w:sz w:val="22"/>
+                <w:szCs w:val="22"/>
+              </w:rPr>
+              <w:t>}</w:t>
+            </w:r>
           </w:p>
           <w:p>
             <w:pPr>
@@ -2544,12 +2867,6 @@
         </w:tc>
       </w:tr>
       <w:tr>
-        <w:tblPrEx>
-          <w:tblCellMar>
-            <w:top w:w="0pt" w:type="dxa"/>
-            <w:bottom w:w="0pt" w:type="dxa"/>
-          </w:tblCellMar>
-        </w:tblPrEx>
         <w:trPr>
           <w:trHeight w:val="1060"/>
         </w:trPr>
@@ -2590,28 +2907,48 @@
                 <w:sz w:val="22"/>
                 <w:szCs w:val="22"/>
               </w:rPr>
-              <w:t xml:space="preserve">(e.g. organisational skills, </w:t>
-            </w:r>
-            <w:r>
-              <w:rPr>
-                <w:rFonts w:ascii="Calibri" w:eastAsia="Calibri" w:hAnsi="Calibri" w:cs="Calibri"/>
-                <w:color w:val="000000"/>
-                <w:sz w:val="22"/>
-                <w:szCs w:val="22"/>
-              </w:rPr>
-              <w:t>marketing):</w:t>
-            </w:r>
-          </w:p>
-          <w:p>
-            <w:pPr>
-              <w:pStyle w:val="Standard"/>
-              <w:rPr>
-                <w:rFonts w:ascii="Calibri" w:eastAsia="Calibri" w:hAnsi="Calibri" w:cs="Calibri"/>
-                <w:color w:val="000000"/>
-                <w:sz w:val="22"/>
-                <w:szCs w:val="22"/>
-              </w:rPr>
-            </w:pPr>
+              <w:t>(e.g. organisational skills, marketing):</w:t>
+            </w:r>
+          </w:p>
+          <w:p>
+            <w:pPr>
+              <w:pStyle w:val="Standard"/>
+              <w:rPr>
+                <w:rFonts w:ascii="Calibri" w:eastAsia="Calibri" w:hAnsi="Calibri" w:cs="Calibri"/>
+                <w:color w:val="000000"/>
+                <w:sz w:val="22"/>
+                <w:szCs w:val="22"/>
+              </w:rPr>
+            </w:pPr>
+            <w:r>
+              <w:rPr>
+                <w:rFonts w:ascii="Calibri" w:eastAsia="Calibri" w:hAnsi="Calibri" w:cs="Calibri"/>
+                <w:color w:val="000000"/>
+                <w:sz w:val="22"/>
+                <w:szCs w:val="22"/>
+              </w:rPr>
+              <w:t>{</w:t>
+            </w:r>
+            <w:proofErr w:type="spellStart"/>
+            <w:r>
+              <w:rPr>
+                <w:rFonts w:ascii="Calibri" w:eastAsia="Calibri" w:hAnsi="Calibri" w:cs="Calibri"/>
+                <w:color w:val="000000"/>
+                <w:sz w:val="22"/>
+                <w:szCs w:val="22"/>
+              </w:rPr>
+              <w:t>skillsAndExperience</w:t>
+            </w:r>
+            <w:proofErr w:type="spellEnd"/>
+            <w:r>
+              <w:rPr>
+                <w:rFonts w:ascii="Calibri" w:eastAsia="Calibri" w:hAnsi="Calibri" w:cs="Calibri"/>
+                <w:color w:val="000000"/>
+                <w:sz w:val="22"/>
+                <w:szCs w:val="22"/>
+              </w:rPr>
+              <w:t>}</w:t>
+            </w:r>
           </w:p>
           <w:p>
             <w:pPr>
@@ -2650,12 +2987,6 @@
         </w:tc>
       </w:tr>
       <w:tr>
-        <w:tblPrEx>
-          <w:tblCellMar>
-            <w:top w:w="0pt" w:type="dxa"/>
-            <w:bottom w:w="0pt" w:type="dxa"/>
-          </w:tblCellMar>
-        </w:tblPrEx>
         <w:trPr>
           <w:trHeight w:val="1060"/>
         </w:trPr>
@@ -2719,6 +3050,35 @@
                 <w:szCs w:val="22"/>
               </w:rPr>
             </w:pPr>
+            <w:r>
+              <w:rPr>
+                <w:rFonts w:ascii="Calibri" w:eastAsia="Calibri" w:hAnsi="Calibri" w:cs="Calibri"/>
+                <w:color w:val="000000"/>
+                <w:sz w:val="22"/>
+                <w:szCs w:val="22"/>
+              </w:rPr>
+              <w:t>{</w:t>
+            </w:r>
+            <w:proofErr w:type="spellStart"/>
+            <w:r>
+              <w:rPr>
+                <w:rFonts w:ascii="Calibri" w:eastAsia="Calibri" w:hAnsi="Calibri" w:cs="Calibri"/>
+                <w:color w:val="000000"/>
+                <w:sz w:val="22"/>
+                <w:szCs w:val="22"/>
+              </w:rPr>
+              <w:t>studentLevel</w:t>
+            </w:r>
+            <w:proofErr w:type="spellEnd"/>
+            <w:r>
+              <w:rPr>
+                <w:rFonts w:ascii="Calibri" w:eastAsia="Calibri" w:hAnsi="Calibri" w:cs="Calibri"/>
+                <w:color w:val="000000"/>
+                <w:sz w:val="22"/>
+                <w:szCs w:val="22"/>
+              </w:rPr>
+              <w:t>}</w:t>
+            </w:r>
           </w:p>
           <w:p>
             <w:pPr>
@@ -2746,12 +3106,6 @@
         </w:tc>
       </w:tr>
       <w:tr>
-        <w:tblPrEx>
-          <w:tblCellMar>
-            <w:top w:w="0pt" w:type="dxa"/>
-            <w:bottom w:w="0pt" w:type="dxa"/>
-          </w:tblCellMar>
-        </w:tblPrEx>
         <w:trPr>
           <w:trHeight w:val="820"/>
         </w:trPr>
@@ -2805,6 +3159,35 @@
                 <w:szCs w:val="22"/>
               </w:rPr>
             </w:pPr>
+            <w:r>
+              <w:rPr>
+                <w:rFonts w:ascii="Calibri" w:eastAsia="Calibri" w:hAnsi="Calibri" w:cs="Calibri"/>
+                <w:color w:val="000000"/>
+                <w:sz w:val="22"/>
+                <w:szCs w:val="22"/>
+              </w:rPr>
+              <w:t>{</w:t>
+            </w:r>
+            <w:proofErr w:type="spellStart"/>
+            <w:r>
+              <w:rPr>
+                <w:rFonts w:ascii="Calibri" w:eastAsia="Calibri" w:hAnsi="Calibri" w:cs="Calibri"/>
+                <w:color w:val="000000"/>
+                <w:sz w:val="22"/>
+                <w:szCs w:val="22"/>
+              </w:rPr>
+              <w:t>placementDetails</w:t>
+            </w:r>
+            <w:proofErr w:type="spellEnd"/>
+            <w:r>
+              <w:rPr>
+                <w:rFonts w:ascii="Calibri" w:eastAsia="Calibri" w:hAnsi="Calibri" w:cs="Calibri"/>
+                <w:color w:val="000000"/>
+                <w:sz w:val="22"/>
+                <w:szCs w:val="22"/>
+              </w:rPr>
+              <w:t>}</w:t>
+            </w:r>
           </w:p>
           <w:p>
             <w:pPr>
@@ -2842,12 +3225,6 @@
         </w:tc>
       </w:tr>
       <w:tr>
-        <w:tblPrEx>
-          <w:tblCellMar>
-            <w:top w:w="0pt" w:type="dxa"/>
-            <w:bottom w:w="0pt" w:type="dxa"/>
-          </w:tblCellMar>
-        </w:tblPrEx>
         <w:trPr>
           <w:trHeight w:val="660"/>
         </w:trPr>
@@ -2901,6 +3278,33 @@
                 <w:szCs w:val="22"/>
               </w:rPr>
             </w:pPr>
+            <w:r>
+              <w:rPr>
+                <w:rFonts w:ascii="Calibri" w:eastAsia="Calibri" w:hAnsi="Calibri" w:cs="Calibri"/>
+                <w:color w:val="000000"/>
+                <w:sz w:val="22"/>
+                <w:szCs w:val="22"/>
+              </w:rPr>
+              <w:t>{</w:t>
+            </w:r>
+            <w:r>
+              <w:rPr>
+                <w:rFonts w:ascii="Calibri" w:eastAsia="Calibri" w:hAnsi="Calibri" w:cs="Calibri"/>
+                <w:color w:val="000000"/>
+                <w:sz w:val="22"/>
+                <w:szCs w:val="22"/>
+              </w:rPr>
+              <w:t>deliverables</w:t>
+            </w:r>
+            <w:r>
+              <w:rPr>
+                <w:rFonts w:ascii="Calibri" w:eastAsia="Calibri" w:hAnsi="Calibri" w:cs="Calibri"/>
+                <w:color w:val="000000"/>
+                <w:sz w:val="22"/>
+                <w:szCs w:val="22"/>
+              </w:rPr>
+              <w:t>}</w:t>
+            </w:r>
           </w:p>
           <w:p>
             <w:pPr>
@@ -2928,12 +3332,6 @@
         </w:tc>
       </w:tr>
       <w:tr>
-        <w:tblPrEx>
-          <w:tblCellMar>
-            <w:top w:w="0pt" w:type="dxa"/>
-            <w:bottom w:w="0pt" w:type="dxa"/>
-          </w:tblCellMar>
-        </w:tblPrEx>
         <w:trPr>
           <w:trHeight w:val="660"/>
         </w:trPr>
@@ -2978,6 +3376,35 @@
                 <w:szCs w:val="22"/>
               </w:rPr>
             </w:pPr>
+            <w:r>
+              <w:rPr>
+                <w:rFonts w:ascii="Calibri" w:eastAsia="Calibri" w:hAnsi="Calibri" w:cs="Calibri"/>
+                <w:color w:val="000000"/>
+                <w:sz w:val="22"/>
+                <w:szCs w:val="22"/>
+              </w:rPr>
+              <w:t>{</w:t>
+            </w:r>
+            <w:proofErr w:type="spellStart"/>
+            <w:r>
+              <w:rPr>
+                <w:rFonts w:ascii="Calibri" w:eastAsia="Calibri" w:hAnsi="Calibri" w:cs="Calibri"/>
+                <w:color w:val="000000"/>
+                <w:sz w:val="22"/>
+                <w:szCs w:val="22"/>
+              </w:rPr>
+              <w:t>learningOutcomes</w:t>
+            </w:r>
+            <w:proofErr w:type="spellEnd"/>
+            <w:r>
+              <w:rPr>
+                <w:rFonts w:ascii="Calibri" w:eastAsia="Calibri" w:hAnsi="Calibri" w:cs="Calibri"/>
+                <w:color w:val="000000"/>
+                <w:sz w:val="22"/>
+                <w:szCs w:val="22"/>
+              </w:rPr>
+              <w:t>}</w:t>
+            </w:r>
           </w:p>
           <w:p>
             <w:pPr>
@@ -3005,12 +3432,6 @@
         </w:tc>
       </w:tr>
       <w:tr>
-        <w:tblPrEx>
-          <w:tblCellMar>
-            <w:top w:w="0pt" w:type="dxa"/>
-            <w:bottom w:w="0pt" w:type="dxa"/>
-          </w:tblCellMar>
-        </w:tblPrEx>
         <w:trPr>
           <w:trHeight w:val="600"/>
         </w:trPr>
@@ -3075,16 +3496,7 @@
                 <w:sz w:val="22"/>
                 <w:szCs w:val="22"/>
               </w:rPr>
-              <w:t xml:space="preserve"> shall contact the </w:t>
-            </w:r>
-            <w:r>
-              <w:rPr>
-                <w:rFonts w:ascii="Calibri" w:eastAsia="Calibri" w:hAnsi="Calibri" w:cs="Calibri"/>
-                <w:color w:val="C00000"/>
-                <w:sz w:val="22"/>
-                <w:szCs w:val="22"/>
-              </w:rPr>
-              <w:t>Placement Officer, WIL to discuss issues relevant to the work integrated learning experience provided by them.</w:t>
+              <w:t xml:space="preserve"> shall contact the Placement Officer, WIL to discuss issues relevant to the work integrated learning experience provided by them.</w:t>
             </w:r>
           </w:p>
           <w:p>
@@ -3176,12 +3588,6 @@
         <w:gridCol w:w="3401"/>
       </w:tblGrid>
       <w:tr>
-        <w:tblPrEx>
-          <w:tblCellMar>
-            <w:top w:w="0pt" w:type="dxa"/>
-            <w:bottom w:w="0pt" w:type="dxa"/>
-          </w:tblCellMar>
-        </w:tblPrEx>
         <w:tc>
           <w:tcPr>
             <w:tcW w:w="262.25pt" w:type="dxa"/>
@@ -3227,15 +3633,7 @@
                 <w:sz w:val="22"/>
                 <w:szCs w:val="22"/>
               </w:rPr>
-              <w:t xml:space="preserve">by its authorised </w:t>
-            </w:r>
-            <w:r>
-              <w:rPr>
-                <w:rFonts w:ascii="Calibri" w:eastAsia="Calibri" w:hAnsi="Calibri" w:cs="Calibri"/>
-                <w:sz w:val="22"/>
-                <w:szCs w:val="22"/>
-              </w:rPr>
-              <w:t>representative:</w:t>
+              <w:t>by its authorised representative:</w:t>
             </w:r>
           </w:p>
           <w:p>
@@ -3325,12 +3723,6 @@
         </w:tc>
       </w:tr>
       <w:tr>
-        <w:tblPrEx>
-          <w:tblCellMar>
-            <w:top w:w="0pt" w:type="dxa"/>
-            <w:bottom w:w="0pt" w:type="dxa"/>
-          </w:tblCellMar>
-        </w:tblPrEx>
         <w:tc>
           <w:tcPr>
             <w:tcW w:w="92.15pt" w:type="dxa"/>
@@ -3479,12 +3871,6 @@
         </w:tc>
       </w:tr>
       <w:tr>
-        <w:tblPrEx>
-          <w:tblCellMar>
-            <w:top w:w="0pt" w:type="dxa"/>
-            <w:bottom w:w="0pt" w:type="dxa"/>
-          </w:tblCellMar>
-        </w:tblPrEx>
         <w:trPr>
           <w:trHeight w:val="360"/>
         </w:trPr>
@@ -3516,6 +3902,7 @@
                 <w:sz w:val="20"/>
                 <w:szCs w:val="20"/>
               </w:rPr>
+              <w:lastRenderedPageBreak/>
               <w:t>TITLE:</w:t>
             </w:r>
           </w:p>
@@ -3627,12 +4014,6 @@
         </w:tc>
       </w:tr>
       <w:tr>
-        <w:tblPrEx>
-          <w:tblCellMar>
-            <w:top w:w="0pt" w:type="dxa"/>
-            <w:bottom w:w="0pt" w:type="dxa"/>
-          </w:tblCellMar>
-        </w:tblPrEx>
         <w:trPr>
           <w:trHeight w:val="380"/>
         </w:trPr>
@@ -4683,7 +5064,6 @@
     <w:rPr>
       <w:color w:val="000080"/>
       <w:u w:val="single"/>
-      <w:lang/>
     </w:rPr>
   </w:style>
 </w:styles>

</xml_diff>

<commit_message>
#1 add self sourced model
</commit_message>
<xml_diff>
--- a/src/assets/Student Placement Arrangement.docx
+++ b/src/assets/Student Placement Arrangement.docx
@@ -292,7 +292,13 @@
             </w:r>
             <w:proofErr w:type="spellStart"/>
             <w:r>
-              <w:t>uniName</w:t>
+              <w:t>uni</w:t>
+            </w:r>
+            <w:r>
+              <w:t>versity</w:t>
+            </w:r>
+            <w:r>
+              <w:t>Name</w:t>
             </w:r>
             <w:proofErr w:type="spellEnd"/>
             <w:r>
@@ -364,6 +370,9 @@
               <w:t>uni</w:t>
             </w:r>
             <w:r>
+              <w:t>versity</w:t>
+            </w:r>
+            <w:r>
               <w:t>Address</w:t>
             </w:r>
             <w:proofErr w:type="spellEnd"/>
@@ -434,6 +443,9 @@
             <w:proofErr w:type="spellStart"/>
             <w:r>
               <w:t>uni</w:t>
+            </w:r>
+            <w:r>
+              <w:t>versity</w:t>
             </w:r>
             <w:r>
               <w:t>Abn</w:t>
@@ -3902,7 +3914,6 @@
                 <w:sz w:val="20"/>
                 <w:szCs w:val="20"/>
               </w:rPr>
-              <w:lastRenderedPageBreak/>
               <w:t>TITLE:</w:t>
             </w:r>
           </w:p>

</xml_diff>